<commit_message>
Ajout d'une classe pour la création du menu
</commit_message>
<xml_diff>
--- a/Documentation/P_Jass-CahierCharges.docx
+++ b/Documentation/P_Jass-CahierCharges.docx
@@ -1,6 +1,6 @@
 
 <file path=word/document.xml><?xml version="1.0" encoding="utf-8"?>
-<w:document xmlns:wpc="http://schemas.microsoft.com/office/word/2010/wordprocessingCanvas" xmlns:cx="http://schemas.microsoft.com/office/drawing/2014/chartex" xmlns:cx1="http://schemas.microsoft.com/office/drawing/2015/9/8/chartex" xmlns:cx2="http://schemas.microsoft.com/office/drawing/2015/10/21/chartex" xmlns:cx3="http://schemas.microsoft.com/office/drawing/2016/5/9/chartex" xmlns:cx4="http://schemas.microsoft.com/office/drawing/2016/5/10/chartex" xmlns:cx5="http://schemas.microsoft.com/office/drawing/2016/5/11/chartex" xmlns:cx6="http://schemas.microsoft.com/office/drawing/2016/5/12/chartex" xmlns:cx7="http://schemas.microsoft.com/office/drawing/2016/5/13/chartex" xmlns:cx8="http://schemas.microsoft.com/office/drawing/2016/5/14/chartex" xmlns:mc="http://schemas.openxmlformats.org/markup-compatibility/2006" xmlns:aink="http://schemas.microsoft.com/office/drawing/2016/ink" xmlns:am3d="http://schemas.microsoft.com/office/drawing/2017/model3d" xmlns:o="urn:schemas-microsoft-com:office:office" xmlns:r="http://schemas.openxmlformats.org/officeDocument/2006/relationships" xmlns:m="http://schemas.openxmlformats.org/officeDocument/2006/math" xmlns:v="urn:schemas-microsoft-com:vml" xmlns:wp14="http://schemas.microsoft.com/office/word/2010/wordprocessingDrawing" xmlns:wp="http://schemas.openxmlformats.org/drawingml/2006/wordprocessingDrawing" xmlns:w10="urn:schemas-microsoft-com:office:word" xmlns:w="http://schemas.openxmlformats.org/wordprocessingml/2006/main" xmlns:w14="http://schemas.microsoft.com/office/word/2010/wordml" xmlns:w15="http://schemas.microsoft.com/office/word/2012/wordml" xmlns:w16cex="http://schemas.microsoft.com/office/word/2018/wordml/cex" xmlns:w16cid="http://schemas.microsoft.com/office/word/2016/wordml/cid" xmlns:w16="http://schemas.microsoft.com/office/word/2018/wordml" xmlns:w16sdtdh="http://schemas.microsoft.com/office/word/2020/wordml/sdtdatahash" xmlns:w16se="http://schemas.microsoft.com/office/word/2015/wordml/symex" xmlns:wpg="http://schemas.microsoft.com/office/word/2010/wordprocessingGroup" xmlns:wpi="http://schemas.microsoft.com/office/word/2010/wordprocessingInk" xmlns:wne="http://schemas.microsoft.com/office/word/2006/wordml" xmlns:wps="http://schemas.microsoft.com/office/word/2010/wordprocessingShape" mc:Ignorable="w14 w15 w16se w16cid w16 w16cex w16sdtdh wp14">
+<w:document xmlns:wpc="http://schemas.microsoft.com/office/word/2010/wordprocessingCanvas" xmlns:cx="http://schemas.microsoft.com/office/drawing/2014/chartex" xmlns:cx1="http://schemas.microsoft.com/office/drawing/2015/9/8/chartex" xmlns:mc="http://schemas.openxmlformats.org/markup-compatibility/2006" xmlns:o="urn:schemas-microsoft-com:office:office" xmlns:r="http://schemas.openxmlformats.org/officeDocument/2006/relationships" xmlns:m="http://schemas.openxmlformats.org/officeDocument/2006/math" xmlns:v="urn:schemas-microsoft-com:vml" xmlns:wp14="http://schemas.microsoft.com/office/word/2010/wordprocessingDrawing" xmlns:wp="http://schemas.openxmlformats.org/drawingml/2006/wordprocessingDrawing" xmlns:w10="urn:schemas-microsoft-com:office:word" xmlns:w="http://schemas.openxmlformats.org/wordprocessingml/2006/main" xmlns:w14="http://schemas.microsoft.com/office/word/2010/wordml" xmlns:w15="http://schemas.microsoft.com/office/word/2012/wordml" xmlns:w16se="http://schemas.microsoft.com/office/word/2015/wordml/symex" xmlns:wpg="http://schemas.microsoft.com/office/word/2010/wordprocessingGroup" xmlns:wpi="http://schemas.microsoft.com/office/word/2010/wordprocessingInk" xmlns:wne="http://schemas.microsoft.com/office/word/2006/wordml" xmlns:wps="http://schemas.microsoft.com/office/word/2010/wordprocessingShape" mc:Ignorable="w14 w15 w16se wp14">
   <w:body>
     <w:sdt>
       <w:sdtPr>
@@ -135,7 +135,7 @@
                                     <w:sz w:val="28"/>
                                     <w:szCs w:val="28"/>
                                   </w:rPr>
-                                  <w:t>31 décembre 2021</w:t>
+                                  <w:t>24 mai 2022</w:t>
                                 </w:r>
                                 <w:r>
                                   <w:rPr>
@@ -228,7 +228,7 @@
                     <v:stroke joinstyle="miter"/>
                     <v:path gradientshapeok="t" o:connecttype="rect"/>
                   </v:shapetype>
-                  <v:shape id="Zone de texte 142" o:spid="_x0000_s1026" type="#_x0000_t202" style="position:absolute;left:0;text-align:left;margin-left:0;margin-top:0;width:516pt;height:43.9pt;z-index:251659264;visibility:visible;mso-wrap-style:square;mso-width-percent:1000;mso-height-percent:0;mso-top-percent:850;mso-wrap-distance-left:9pt;mso-wrap-distance-top:0;mso-wrap-distance-right:9pt;mso-wrap-distance-bottom:0;mso-position-horizontal:center;mso-position-horizontal-relative:margin;mso-position-vertical-relative:page;mso-width-percent:1000;mso-height-percent:0;mso-top-percent:850;mso-width-relative:margin;mso-height-relative:margin;v-text-anchor:bottom" o:gfxdata="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" filled="f" stroked="f" strokeweight=".5pt">
+                  <v:shape id="Zone de texte 142" o:spid="_x0000_s1026" type="#_x0000_t202" style="position:absolute;left:0;text-align:left;margin-left:0;margin-top:0;width:516pt;height:43.9pt;z-index:251659264;visibility:visible;mso-wrap-style:square;mso-width-percent:1000;mso-height-percent:0;mso-top-percent:850;mso-wrap-distance-left:9pt;mso-wrap-distance-top:0;mso-wrap-distance-right:9pt;mso-wrap-distance-bottom:0;mso-position-horizontal:center;mso-position-horizontal-relative:margin;mso-position-vertical-relative:page;mso-width-percent:1000;mso-height-percent:0;mso-top-percent:850;mso-width-relative:margin;mso-height-relative:margin;v-text-anchor:bottom" o:gfxdata="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" filled="f" stroked="f" strokeweight=".5pt">
                     <v:textbox style="mso-fit-shape-to-text:t" inset="0,0,0,0">
                       <w:txbxContent>
                         <w:p>
@@ -272,7 +272,7 @@
                               <w:sz w:val="28"/>
                               <w:szCs w:val="28"/>
                             </w:rPr>
-                            <w:t>31 décembre 2021</w:t>
+                            <w:t>24 mai 2022</w:t>
                           </w:r>
                           <w:r>
                             <w:rPr>
@@ -1149,6 +1149,7 @@
         <w:rPr>
           <w:rFonts w:ascii="Century Gothic" w:hAnsi="Century Gothic"/>
           <w:noProof/>
+          <w:lang w:eastAsia="fr-CH"/>
         </w:rPr>
         <w:drawing>
           <wp:inline distT="0" distB="0" distL="0" distR="0" wp14:anchorId="6D0E970A" wp14:editId="6C624DE1">
@@ -1690,7 +1691,7 @@
                 <w:rFonts w:ascii="Wingdings" w:eastAsia="Times New Roman" w:hAnsi="Wingdings" w:cs="Segoe UI"/>
                 <w:lang w:val="fr-FR" w:eastAsia="fr-CH"/>
               </w:rPr>
-              <w:t>,</w:t>
+              <w:t></w:t>
             </w:r>
             <w:r>
               <w:rPr>
@@ -1707,7 +1708,6 @@
               <w:t> </w:t>
             </w:r>
             <w:hyperlink r:id="rId12" w:history="1">
-              <w:proofErr w:type="gramStart"/>
               <w:r>
                 <w:rPr>
                   <w:rStyle w:val="Lienhypertexte"/>
@@ -1716,7 +1716,6 @@
                 </w:rPr>
                 <w:t>Email</w:t>
               </w:r>
-              <w:proofErr w:type="gramEnd"/>
             </w:hyperlink>
           </w:p>
         </w:tc>
@@ -1749,7 +1748,7 @@
                 <w:rFonts w:ascii="Wingdings" w:eastAsia="Times New Roman" w:hAnsi="Wingdings" w:cs="Segoe UI"/>
                 <w:lang w:val="fr-FR" w:eastAsia="fr-CH"/>
               </w:rPr>
-              <w:t>(</w:t>
+              <w:t></w:t>
             </w:r>
             <w:r>
               <w:rPr>
@@ -1923,7 +1922,6 @@
               <w:t xml:space="preserve">Du </w:t>
             </w:r>
             <w:proofErr w:type="spellStart"/>
-            <w:proofErr w:type="gramStart"/>
             <w:r>
               <w:rPr>
                 <w:rFonts w:ascii="Century Gothic" w:eastAsia="Times New Roman" w:hAnsi="Century Gothic" w:cs="Segoe UI"/>
@@ -1960,7 +1958,6 @@
               <w:t>aaaa</w:t>
             </w:r>
             <w:proofErr w:type="spellEnd"/>
-            <w:proofErr w:type="gramEnd"/>
             <w:r>
               <w:rPr>
                 <w:rFonts w:ascii="Century Gothic" w:eastAsia="Times New Roman" w:hAnsi="Century Gothic" w:cs="Segoe UI"/>
@@ -2086,21 +2083,12 @@
               </w:rPr>
             </w:pPr>
             <w:proofErr w:type="spellStart"/>
-            <w:proofErr w:type="gramStart"/>
             <w:r>
               <w:rPr>
                 <w:rFonts w:ascii="Century Gothic" w:eastAsia="Times New Roman" w:hAnsi="Century Gothic" w:cs="Segoe UI"/>
                 <w:lang w:val="fr-FR" w:eastAsia="fr-CH"/>
               </w:rPr>
-              <w:t>hh:</w:t>
-            </w:r>
-            <w:proofErr w:type="gramEnd"/>
-            <w:r>
-              <w:rPr>
-                <w:rFonts w:ascii="Century Gothic" w:eastAsia="Times New Roman" w:hAnsi="Century Gothic" w:cs="Segoe UI"/>
-                <w:lang w:val="fr-FR" w:eastAsia="fr-CH"/>
-              </w:rPr>
-              <w:t>mm</w:t>
+              <w:t>hh:mm</w:t>
             </w:r>
             <w:proofErr w:type="spellEnd"/>
             <w:r>
@@ -3262,18 +3250,20 @@
         <w:t xml:space="preserve">permettant </w:t>
       </w:r>
       <w:r>
-        <w:t>de jouer :</w:t>
+        <w:t>de jouer.</w:t>
       </w:r>
+      <w:bookmarkStart w:id="5" w:name="_GoBack"/>
+      <w:bookmarkEnd w:id="5"/>
     </w:p>
     <w:p>
       <w:pPr>
         <w:pStyle w:val="Titre1"/>
       </w:pPr>
-      <w:bookmarkStart w:id="5" w:name="_Toc91879412"/>
+      <w:bookmarkStart w:id="6" w:name="_Toc91879412"/>
       <w:r>
         <w:t>Matériel et logiciels à disposition</w:t>
       </w:r>
-      <w:bookmarkEnd w:id="5"/>
+      <w:bookmarkEnd w:id="6"/>
     </w:p>
     <w:p>
       <w:pPr>
@@ -3315,11 +3305,11 @@
       <w:pPr>
         <w:pStyle w:val="Titre1"/>
       </w:pPr>
-      <w:bookmarkStart w:id="6" w:name="_Toc91879413"/>
+      <w:bookmarkStart w:id="7" w:name="_Toc91879413"/>
       <w:r>
         <w:t>Prérequis</w:t>
       </w:r>
-      <w:bookmarkEnd w:id="6"/>
+      <w:bookmarkEnd w:id="7"/>
     </w:p>
     <w:p>
       <w:r>
@@ -3332,7 +3322,22 @@
         <w:t>ère</w:t>
       </w:r>
       <w:r>
-        <w:t xml:space="preserve"> année</w:t>
+        <w:t xml:space="preserve"> </w:t>
+      </w:r>
+      <w:r>
+        <w:t>et 2</w:t>
+      </w:r>
+      <w:r>
+        <w:rPr>
+          <w:vertAlign w:val="superscript"/>
+        </w:rPr>
+        <w:t>ème</w:t>
+      </w:r>
+      <w:r>
+        <w:t xml:space="preserve"> </w:t>
+      </w:r>
+      <w:r>
+        <w:t>année</w:t>
       </w:r>
       <w:r>
         <w:t>,</w:t>
@@ -3345,13 +3350,13 @@
       <w:pPr>
         <w:pStyle w:val="Titre1"/>
       </w:pPr>
-      <w:bookmarkStart w:id="7" w:name="_Application"/>
-      <w:bookmarkStart w:id="8" w:name="_Toc91879414"/>
-      <w:bookmarkEnd w:id="7"/>
+      <w:bookmarkStart w:id="8" w:name="_Application"/>
+      <w:bookmarkStart w:id="9" w:name="_Toc91879414"/>
+      <w:bookmarkEnd w:id="8"/>
       <w:r>
         <w:t>Cahier des charges</w:t>
       </w:r>
-      <w:bookmarkEnd w:id="8"/>
+      <w:bookmarkEnd w:id="9"/>
     </w:p>
     <w:p>
       <w:r>
@@ -3362,6 +3367,7 @@
       <w:r>
         <w:rPr>
           <w:noProof/>
+          <w:lang w:eastAsia="fr-CH"/>
         </w:rPr>
         <w:drawing>
           <wp:inline distT="0" distB="0" distL="0" distR="0" wp14:anchorId="11BE69D4" wp14:editId="63C18885">
@@ -3429,7 +3435,7 @@
 </file>
 
 <file path=word/endnotes.xml><?xml version="1.0" encoding="utf-8"?>
-<w:endnotes xmlns:wpc="http://schemas.microsoft.com/office/word/2010/wordprocessingCanvas" xmlns:cx="http://schemas.microsoft.com/office/drawing/2014/chartex" xmlns:cx1="http://schemas.microsoft.com/office/drawing/2015/9/8/chartex" xmlns:cx2="http://schemas.microsoft.com/office/drawing/2015/10/21/chartex" xmlns:cx3="http://schemas.microsoft.com/office/drawing/2016/5/9/chartex" xmlns:cx4="http://schemas.microsoft.com/office/drawing/2016/5/10/chartex" xmlns:cx5="http://schemas.microsoft.com/office/drawing/2016/5/11/chartex" xmlns:cx6="http://schemas.microsoft.com/office/drawing/2016/5/12/chartex" xmlns:cx7="http://schemas.microsoft.com/office/drawing/2016/5/13/chartex" xmlns:cx8="http://schemas.microsoft.com/office/drawing/2016/5/14/chartex" xmlns:mc="http://schemas.openxmlformats.org/markup-compatibility/2006" xmlns:aink="http://schemas.microsoft.com/office/drawing/2016/ink" xmlns:am3d="http://schemas.microsoft.com/office/drawing/2017/model3d" xmlns:o="urn:schemas-microsoft-com:office:office" xmlns:r="http://schemas.openxmlformats.org/officeDocument/2006/relationships" xmlns:m="http://schemas.openxmlformats.org/officeDocument/2006/math" xmlns:v="urn:schemas-microsoft-com:vml" xmlns:wp14="http://schemas.microsoft.com/office/word/2010/wordprocessingDrawing" xmlns:wp="http://schemas.openxmlformats.org/drawingml/2006/wordprocessingDrawing" xmlns:w10="urn:schemas-microsoft-com:office:word" xmlns:w="http://schemas.openxmlformats.org/wordprocessingml/2006/main" xmlns:w14="http://schemas.microsoft.com/office/word/2010/wordml" xmlns:w15="http://schemas.microsoft.com/office/word/2012/wordml" xmlns:w16cex="http://schemas.microsoft.com/office/word/2018/wordml/cex" xmlns:w16cid="http://schemas.microsoft.com/office/word/2016/wordml/cid" xmlns:w16="http://schemas.microsoft.com/office/word/2018/wordml" xmlns:w16sdtdh="http://schemas.microsoft.com/office/word/2020/wordml/sdtdatahash" xmlns:w16se="http://schemas.microsoft.com/office/word/2015/wordml/symex" xmlns:wpg="http://schemas.microsoft.com/office/word/2010/wordprocessingGroup" xmlns:wpi="http://schemas.microsoft.com/office/word/2010/wordprocessingInk" xmlns:wne="http://schemas.microsoft.com/office/word/2006/wordml" xmlns:wps="http://schemas.microsoft.com/office/word/2010/wordprocessingShape" mc:Ignorable="w14 w15 w16se w16cid w16 w16cex w16sdtdh wp14">
+<w:endnotes xmlns:wpc="http://schemas.microsoft.com/office/word/2010/wordprocessingCanvas" xmlns:cx="http://schemas.microsoft.com/office/drawing/2014/chartex" xmlns:cx1="http://schemas.microsoft.com/office/drawing/2015/9/8/chartex" xmlns:mc="http://schemas.openxmlformats.org/markup-compatibility/2006" xmlns:o="urn:schemas-microsoft-com:office:office" xmlns:r="http://schemas.openxmlformats.org/officeDocument/2006/relationships" xmlns:m="http://schemas.openxmlformats.org/officeDocument/2006/math" xmlns:v="urn:schemas-microsoft-com:vml" xmlns:wp14="http://schemas.microsoft.com/office/word/2010/wordprocessingDrawing" xmlns:wp="http://schemas.openxmlformats.org/drawingml/2006/wordprocessingDrawing" xmlns:w10="urn:schemas-microsoft-com:office:word" xmlns:w="http://schemas.openxmlformats.org/wordprocessingml/2006/main" xmlns:w14="http://schemas.microsoft.com/office/word/2010/wordml" xmlns:w15="http://schemas.microsoft.com/office/word/2012/wordml" xmlns:w16se="http://schemas.microsoft.com/office/word/2015/wordml/symex" xmlns:wpg="http://schemas.microsoft.com/office/word/2010/wordprocessingGroup" xmlns:wpi="http://schemas.microsoft.com/office/word/2010/wordprocessingInk" xmlns:wne="http://schemas.microsoft.com/office/word/2006/wordml" xmlns:wps="http://schemas.microsoft.com/office/word/2010/wordprocessingShape" mc:Ignorable="w14 w15 w16se wp14">
   <w:endnote w:type="separator" w:id="-1">
     <w:p>
       <w:pPr>
@@ -3454,7 +3460,7 @@
 </file>
 
 <file path=word/footer1.xml><?xml version="1.0" encoding="utf-8"?>
-<w:ftr xmlns:wpc="http://schemas.microsoft.com/office/word/2010/wordprocessingCanvas" xmlns:cx="http://schemas.microsoft.com/office/drawing/2014/chartex" xmlns:cx1="http://schemas.microsoft.com/office/drawing/2015/9/8/chartex" xmlns:cx2="http://schemas.microsoft.com/office/drawing/2015/10/21/chartex" xmlns:cx3="http://schemas.microsoft.com/office/drawing/2016/5/9/chartex" xmlns:cx4="http://schemas.microsoft.com/office/drawing/2016/5/10/chartex" xmlns:cx5="http://schemas.microsoft.com/office/drawing/2016/5/11/chartex" xmlns:cx6="http://schemas.microsoft.com/office/drawing/2016/5/12/chartex" xmlns:cx7="http://schemas.microsoft.com/office/drawing/2016/5/13/chartex" xmlns:cx8="http://schemas.microsoft.com/office/drawing/2016/5/14/chartex" xmlns:mc="http://schemas.openxmlformats.org/markup-compatibility/2006" xmlns:aink="http://schemas.microsoft.com/office/drawing/2016/ink" xmlns:am3d="http://schemas.microsoft.com/office/drawing/2017/model3d" xmlns:o="urn:schemas-microsoft-com:office:office" xmlns:r="http://schemas.openxmlformats.org/officeDocument/2006/relationships" xmlns:m="http://schemas.openxmlformats.org/officeDocument/2006/math" xmlns:v="urn:schemas-microsoft-com:vml" xmlns:wp14="http://schemas.microsoft.com/office/word/2010/wordprocessingDrawing" xmlns:wp="http://schemas.openxmlformats.org/drawingml/2006/wordprocessingDrawing" xmlns:w10="urn:schemas-microsoft-com:office:word" xmlns:w="http://schemas.openxmlformats.org/wordprocessingml/2006/main" xmlns:w14="http://schemas.microsoft.com/office/word/2010/wordml" xmlns:w15="http://schemas.microsoft.com/office/word/2012/wordml" xmlns:w16cex="http://schemas.microsoft.com/office/word/2018/wordml/cex" xmlns:w16cid="http://schemas.microsoft.com/office/word/2016/wordml/cid" xmlns:w16="http://schemas.microsoft.com/office/word/2018/wordml" xmlns:w16sdtdh="http://schemas.microsoft.com/office/word/2020/wordml/sdtdatahash" xmlns:w16se="http://schemas.microsoft.com/office/word/2015/wordml/symex" xmlns:wpg="http://schemas.microsoft.com/office/word/2010/wordprocessingGroup" xmlns:wpi="http://schemas.microsoft.com/office/word/2010/wordprocessingInk" xmlns:wne="http://schemas.microsoft.com/office/word/2006/wordml" xmlns:wps="http://schemas.microsoft.com/office/word/2010/wordprocessingShape" mc:Ignorable="w14 w15 w16se w16cid w16 w16cex w16sdtdh wp14">
+<w:ftr xmlns:wpc="http://schemas.microsoft.com/office/word/2010/wordprocessingCanvas" xmlns:cx="http://schemas.microsoft.com/office/drawing/2014/chartex" xmlns:cx1="http://schemas.microsoft.com/office/drawing/2015/9/8/chartex" xmlns:mc="http://schemas.openxmlformats.org/markup-compatibility/2006" xmlns:o="urn:schemas-microsoft-com:office:office" xmlns:r="http://schemas.openxmlformats.org/officeDocument/2006/relationships" xmlns:m="http://schemas.openxmlformats.org/officeDocument/2006/math" xmlns:v="urn:schemas-microsoft-com:vml" xmlns:wp14="http://schemas.microsoft.com/office/word/2010/wordprocessingDrawing" xmlns:wp="http://schemas.openxmlformats.org/drawingml/2006/wordprocessingDrawing" xmlns:w10="urn:schemas-microsoft-com:office:word" xmlns:w="http://schemas.openxmlformats.org/wordprocessingml/2006/main" xmlns:w14="http://schemas.microsoft.com/office/word/2010/wordml" xmlns:w15="http://schemas.microsoft.com/office/word/2012/wordml" xmlns:w16se="http://schemas.microsoft.com/office/word/2015/wordml/symex" xmlns:wpg="http://schemas.microsoft.com/office/word/2010/wordprocessingGroup" xmlns:wpi="http://schemas.microsoft.com/office/word/2010/wordprocessingInk" xmlns:wne="http://schemas.microsoft.com/office/word/2006/wordml" xmlns:wps="http://schemas.microsoft.com/office/word/2010/wordprocessingShape" mc:Ignorable="w14 w15 w16se wp14">
   <w:tbl>
     <w:tblPr>
       <w:tblStyle w:val="Grilledutableau"/>
@@ -3824,7 +3830,7 @@
               <w:sz w:val="16"/>
               <w:szCs w:val="16"/>
             </w:rPr>
-            <w:t>1</w:t>
+            <w:t>3</w:t>
           </w:r>
           <w:r>
             <w:rPr>
@@ -3873,7 +3879,7 @@
               <w:sz w:val="16"/>
               <w:szCs w:val="16"/>
             </w:rPr>
-            <w:t>4</w:t>
+            <w:t>3</w:t>
           </w:r>
           <w:r>
             <w:rPr>
@@ -4118,7 +4124,6 @@
             </w:rPr>
           </w:pPr>
           <w:proofErr w:type="spellStart"/>
-          <w:proofErr w:type="gramStart"/>
           <w:r>
             <w:rPr>
               <w:rFonts w:ascii="Century Gothic" w:hAnsi="Century Gothic"/>
@@ -4138,7 +4143,6 @@
             </w:rPr>
             <w:t xml:space="preserve"> :</w:t>
           </w:r>
-          <w:proofErr w:type="gramEnd"/>
           <w:r>
             <w:rPr>
               <w:rFonts w:ascii="Century Gothic" w:hAnsi="Century Gothic"/>
@@ -4212,7 +4216,7 @@
 </file>
 
 <file path=word/footnotes.xml><?xml version="1.0" encoding="utf-8"?>
-<w:footnotes xmlns:wpc="http://schemas.microsoft.com/office/word/2010/wordprocessingCanvas" xmlns:cx="http://schemas.microsoft.com/office/drawing/2014/chartex" xmlns:cx1="http://schemas.microsoft.com/office/drawing/2015/9/8/chartex" xmlns:cx2="http://schemas.microsoft.com/office/drawing/2015/10/21/chartex" xmlns:cx3="http://schemas.microsoft.com/office/drawing/2016/5/9/chartex" xmlns:cx4="http://schemas.microsoft.com/office/drawing/2016/5/10/chartex" xmlns:cx5="http://schemas.microsoft.com/office/drawing/2016/5/11/chartex" xmlns:cx6="http://schemas.microsoft.com/office/drawing/2016/5/12/chartex" xmlns:cx7="http://schemas.microsoft.com/office/drawing/2016/5/13/chartex" xmlns:cx8="http://schemas.microsoft.com/office/drawing/2016/5/14/chartex" xmlns:mc="http://schemas.openxmlformats.org/markup-compatibility/2006" xmlns:aink="http://schemas.microsoft.com/office/drawing/2016/ink" xmlns:am3d="http://schemas.microsoft.com/office/drawing/2017/model3d" xmlns:o="urn:schemas-microsoft-com:office:office" xmlns:r="http://schemas.openxmlformats.org/officeDocument/2006/relationships" xmlns:m="http://schemas.openxmlformats.org/officeDocument/2006/math" xmlns:v="urn:schemas-microsoft-com:vml" xmlns:wp14="http://schemas.microsoft.com/office/word/2010/wordprocessingDrawing" xmlns:wp="http://schemas.openxmlformats.org/drawingml/2006/wordprocessingDrawing" xmlns:w10="urn:schemas-microsoft-com:office:word" xmlns:w="http://schemas.openxmlformats.org/wordprocessingml/2006/main" xmlns:w14="http://schemas.microsoft.com/office/word/2010/wordml" xmlns:w15="http://schemas.microsoft.com/office/word/2012/wordml" xmlns:w16cex="http://schemas.microsoft.com/office/word/2018/wordml/cex" xmlns:w16cid="http://schemas.microsoft.com/office/word/2016/wordml/cid" xmlns:w16="http://schemas.microsoft.com/office/word/2018/wordml" xmlns:w16sdtdh="http://schemas.microsoft.com/office/word/2020/wordml/sdtdatahash" xmlns:w16se="http://schemas.microsoft.com/office/word/2015/wordml/symex" xmlns:wpg="http://schemas.microsoft.com/office/word/2010/wordprocessingGroup" xmlns:wpi="http://schemas.microsoft.com/office/word/2010/wordprocessingInk" xmlns:wne="http://schemas.microsoft.com/office/word/2006/wordml" xmlns:wps="http://schemas.microsoft.com/office/word/2010/wordprocessingShape" mc:Ignorable="w14 w15 w16se w16cid w16 w16cex w16sdtdh wp14">
+<w:footnotes xmlns:wpc="http://schemas.microsoft.com/office/word/2010/wordprocessingCanvas" xmlns:cx="http://schemas.microsoft.com/office/drawing/2014/chartex" xmlns:cx1="http://schemas.microsoft.com/office/drawing/2015/9/8/chartex" xmlns:mc="http://schemas.openxmlformats.org/markup-compatibility/2006" xmlns:o="urn:schemas-microsoft-com:office:office" xmlns:r="http://schemas.openxmlformats.org/officeDocument/2006/relationships" xmlns:m="http://schemas.openxmlformats.org/officeDocument/2006/math" xmlns:v="urn:schemas-microsoft-com:vml" xmlns:wp14="http://schemas.microsoft.com/office/word/2010/wordprocessingDrawing" xmlns:wp="http://schemas.openxmlformats.org/drawingml/2006/wordprocessingDrawing" xmlns:w10="urn:schemas-microsoft-com:office:word" xmlns:w="http://schemas.openxmlformats.org/wordprocessingml/2006/main" xmlns:w14="http://schemas.microsoft.com/office/word/2010/wordml" xmlns:w15="http://schemas.microsoft.com/office/word/2012/wordml" xmlns:w16se="http://schemas.microsoft.com/office/word/2015/wordml/symex" xmlns:wpg="http://schemas.microsoft.com/office/word/2010/wordprocessingGroup" xmlns:wpi="http://schemas.microsoft.com/office/word/2010/wordprocessingInk" xmlns:wne="http://schemas.microsoft.com/office/word/2006/wordml" xmlns:wps="http://schemas.microsoft.com/office/word/2010/wordprocessingShape" mc:Ignorable="w14 w15 w16se wp14">
   <w:footnote w:type="separator" w:id="-1">
     <w:p>
       <w:pPr>
@@ -4237,7 +4241,7 @@
 </file>
 
 <file path=word/header1.xml><?xml version="1.0" encoding="utf-8"?>
-<w:hdr xmlns:wpc="http://schemas.microsoft.com/office/word/2010/wordprocessingCanvas" xmlns:cx="http://schemas.microsoft.com/office/drawing/2014/chartex" xmlns:cx1="http://schemas.microsoft.com/office/drawing/2015/9/8/chartex" xmlns:cx2="http://schemas.microsoft.com/office/drawing/2015/10/21/chartex" xmlns:cx3="http://schemas.microsoft.com/office/drawing/2016/5/9/chartex" xmlns:cx4="http://schemas.microsoft.com/office/drawing/2016/5/10/chartex" xmlns:cx5="http://schemas.microsoft.com/office/drawing/2016/5/11/chartex" xmlns:cx6="http://schemas.microsoft.com/office/drawing/2016/5/12/chartex" xmlns:cx7="http://schemas.microsoft.com/office/drawing/2016/5/13/chartex" xmlns:cx8="http://schemas.microsoft.com/office/drawing/2016/5/14/chartex" xmlns:mc="http://schemas.openxmlformats.org/markup-compatibility/2006" xmlns:aink="http://schemas.microsoft.com/office/drawing/2016/ink" xmlns:am3d="http://schemas.microsoft.com/office/drawing/2017/model3d" xmlns:o="urn:schemas-microsoft-com:office:office" xmlns:r="http://schemas.openxmlformats.org/officeDocument/2006/relationships" xmlns:m="http://schemas.openxmlformats.org/officeDocument/2006/math" xmlns:v="urn:schemas-microsoft-com:vml" xmlns:wp14="http://schemas.microsoft.com/office/word/2010/wordprocessingDrawing" xmlns:wp="http://schemas.openxmlformats.org/drawingml/2006/wordprocessingDrawing" xmlns:w10="urn:schemas-microsoft-com:office:word" xmlns:w="http://schemas.openxmlformats.org/wordprocessingml/2006/main" xmlns:w14="http://schemas.microsoft.com/office/word/2010/wordml" xmlns:w15="http://schemas.microsoft.com/office/word/2012/wordml" xmlns:w16cex="http://schemas.microsoft.com/office/word/2018/wordml/cex" xmlns:w16cid="http://schemas.microsoft.com/office/word/2016/wordml/cid" xmlns:w16="http://schemas.microsoft.com/office/word/2018/wordml" xmlns:w16sdtdh="http://schemas.microsoft.com/office/word/2020/wordml/sdtdatahash" xmlns:w16se="http://schemas.microsoft.com/office/word/2015/wordml/symex" xmlns:wpg="http://schemas.microsoft.com/office/word/2010/wordprocessingGroup" xmlns:wpi="http://schemas.microsoft.com/office/word/2010/wordprocessingInk" xmlns:wne="http://schemas.microsoft.com/office/word/2006/wordml" xmlns:wps="http://schemas.microsoft.com/office/word/2010/wordprocessingShape" mc:Ignorable="w14 w15 w16se w16cid w16 w16cex w16sdtdh wp14">
+<w:hdr xmlns:wpc="http://schemas.microsoft.com/office/word/2010/wordprocessingCanvas" xmlns:cx="http://schemas.microsoft.com/office/drawing/2014/chartex" xmlns:cx1="http://schemas.microsoft.com/office/drawing/2015/9/8/chartex" xmlns:mc="http://schemas.openxmlformats.org/markup-compatibility/2006" xmlns:o="urn:schemas-microsoft-com:office:office" xmlns:r="http://schemas.openxmlformats.org/officeDocument/2006/relationships" xmlns:m="http://schemas.openxmlformats.org/officeDocument/2006/math" xmlns:v="urn:schemas-microsoft-com:vml" xmlns:wp14="http://schemas.microsoft.com/office/word/2010/wordprocessingDrawing" xmlns:wp="http://schemas.openxmlformats.org/drawingml/2006/wordprocessingDrawing" xmlns:w10="urn:schemas-microsoft-com:office:word" xmlns:w="http://schemas.openxmlformats.org/wordprocessingml/2006/main" xmlns:w14="http://schemas.microsoft.com/office/word/2010/wordml" xmlns:w15="http://schemas.microsoft.com/office/word/2012/wordml" xmlns:w16se="http://schemas.microsoft.com/office/word/2015/wordml/symex" xmlns:wpg="http://schemas.microsoft.com/office/word/2010/wordprocessingGroup" xmlns:wpi="http://schemas.microsoft.com/office/word/2010/wordprocessingInk" xmlns:wne="http://schemas.microsoft.com/office/word/2006/wordml" xmlns:wps="http://schemas.microsoft.com/office/word/2010/wordprocessingShape" mc:Ignorable="w14 w15 w16se wp14">
   <w:tbl>
     <w:tblPr>
       <w:tblW w:w="5000" w:type="pct"/>
@@ -4429,7 +4433,7 @@
 </file>
 
 <file path=word/numbering.xml><?xml version="1.0" encoding="utf-8"?>
-<w:numbering xmlns:wpc="http://schemas.microsoft.com/office/word/2010/wordprocessingCanvas" xmlns:cx="http://schemas.microsoft.com/office/drawing/2014/chartex" xmlns:cx1="http://schemas.microsoft.com/office/drawing/2015/9/8/chartex" xmlns:cx2="http://schemas.microsoft.com/office/drawing/2015/10/21/chartex" xmlns:cx3="http://schemas.microsoft.com/office/drawing/2016/5/9/chartex" xmlns:cx4="http://schemas.microsoft.com/office/drawing/2016/5/10/chartex" xmlns:cx5="http://schemas.microsoft.com/office/drawing/2016/5/11/chartex" xmlns:cx6="http://schemas.microsoft.com/office/drawing/2016/5/12/chartex" xmlns:cx7="http://schemas.microsoft.com/office/drawing/2016/5/13/chartex" xmlns:cx8="http://schemas.microsoft.com/office/drawing/2016/5/14/chartex" xmlns:mc="http://schemas.openxmlformats.org/markup-compatibility/2006" xmlns:aink="http://schemas.microsoft.com/office/drawing/2016/ink" xmlns:am3d="http://schemas.microsoft.com/office/drawing/2017/model3d" xmlns:o="urn:schemas-microsoft-com:office:office" xmlns:r="http://schemas.openxmlformats.org/officeDocument/2006/relationships" xmlns:m="http://schemas.openxmlformats.org/officeDocument/2006/math" xmlns:v="urn:schemas-microsoft-com:vml" xmlns:wp14="http://schemas.microsoft.com/office/word/2010/wordprocessingDrawing" xmlns:wp="http://schemas.openxmlformats.org/drawingml/2006/wordprocessingDrawing" xmlns:w10="urn:schemas-microsoft-com:office:word" xmlns:w="http://schemas.openxmlformats.org/wordprocessingml/2006/main" xmlns:w14="http://schemas.microsoft.com/office/word/2010/wordml" xmlns:w15="http://schemas.microsoft.com/office/word/2012/wordml" xmlns:w16cex="http://schemas.microsoft.com/office/word/2018/wordml/cex" xmlns:w16cid="http://schemas.microsoft.com/office/word/2016/wordml/cid" xmlns:w16="http://schemas.microsoft.com/office/word/2018/wordml" xmlns:w16sdtdh="http://schemas.microsoft.com/office/word/2020/wordml/sdtdatahash" xmlns:w16se="http://schemas.microsoft.com/office/word/2015/wordml/symex" xmlns:wpg="http://schemas.microsoft.com/office/word/2010/wordprocessingGroup" xmlns:wpi="http://schemas.microsoft.com/office/word/2010/wordprocessingInk" xmlns:wne="http://schemas.microsoft.com/office/word/2006/wordml" xmlns:wps="http://schemas.microsoft.com/office/word/2010/wordprocessingShape" mc:Ignorable="w14 w15 w16se w16cid w16 w16cex w16sdtdh wp14">
+<w:numbering xmlns:wpc="http://schemas.microsoft.com/office/word/2010/wordprocessingCanvas" xmlns:cx="http://schemas.microsoft.com/office/drawing/2014/chartex" xmlns:cx1="http://schemas.microsoft.com/office/drawing/2015/9/8/chartex" xmlns:mc="http://schemas.openxmlformats.org/markup-compatibility/2006" xmlns:o="urn:schemas-microsoft-com:office:office" xmlns:r="http://schemas.openxmlformats.org/officeDocument/2006/relationships" xmlns:m="http://schemas.openxmlformats.org/officeDocument/2006/math" xmlns:v="urn:schemas-microsoft-com:vml" xmlns:wp14="http://schemas.microsoft.com/office/word/2010/wordprocessingDrawing" xmlns:wp="http://schemas.openxmlformats.org/drawingml/2006/wordprocessingDrawing" xmlns:w10="urn:schemas-microsoft-com:office:word" xmlns:w="http://schemas.openxmlformats.org/wordprocessingml/2006/main" xmlns:w14="http://schemas.microsoft.com/office/word/2010/wordml" xmlns:w15="http://schemas.microsoft.com/office/word/2012/wordml" xmlns:w16se="http://schemas.microsoft.com/office/word/2015/wordml/symex" xmlns:wpg="http://schemas.microsoft.com/office/word/2010/wordprocessingGroup" xmlns:wpi="http://schemas.microsoft.com/office/word/2010/wordprocessingInk" xmlns:wne="http://schemas.microsoft.com/office/word/2006/wordml" xmlns:wps="http://schemas.microsoft.com/office/word/2010/wordprocessingShape" mc:Ignorable="w14 w15 w16se wp14">
   <w:abstractNum w:abstractNumId="0" w15:restartNumberingAfterBreak="0">
     <w:nsid w:val="04EC7F62"/>
     <w:multiLevelType w:val="hybridMultilevel"/>
@@ -4952,7 +4956,7 @@
 </file>
 
 <file path=word/styles.xml><?xml version="1.0" encoding="utf-8"?>
-<w:styles xmlns:mc="http://schemas.openxmlformats.org/markup-compatibility/2006" xmlns:r="http://schemas.openxmlformats.org/officeDocument/2006/relationships" xmlns:w="http://schemas.openxmlformats.org/wordprocessingml/2006/main" xmlns:w14="http://schemas.microsoft.com/office/word/2010/wordml" xmlns:w15="http://schemas.microsoft.com/office/word/2012/wordml" xmlns:w16cex="http://schemas.microsoft.com/office/word/2018/wordml/cex" xmlns:w16cid="http://schemas.microsoft.com/office/word/2016/wordml/cid" xmlns:w16="http://schemas.microsoft.com/office/word/2018/wordml" xmlns:w16sdtdh="http://schemas.microsoft.com/office/word/2020/wordml/sdtdatahash" xmlns:w16se="http://schemas.microsoft.com/office/word/2015/wordml/symex" mc:Ignorable="w14 w15 w16se w16cid w16 w16cex w16sdtdh">
+<w:styles xmlns:mc="http://schemas.openxmlformats.org/markup-compatibility/2006" xmlns:r="http://schemas.openxmlformats.org/officeDocument/2006/relationships" xmlns:w="http://schemas.openxmlformats.org/wordprocessingml/2006/main" xmlns:w14="http://schemas.microsoft.com/office/word/2010/wordml" xmlns:w15="http://schemas.microsoft.com/office/word/2012/wordml" xmlns:w16se="http://schemas.microsoft.com/office/word/2015/wordml/symex" mc:Ignorable="w14 w15 w16se">
   <w:docDefaults>
     <w:rPrDefault>
       <w:rPr>
@@ -4968,7 +4972,7 @@
       </w:pPr>
     </w:pPrDefault>
   </w:docDefaults>
-  <w:latentStyles w:defLockedState="0" w:defUIPriority="99" w:defSemiHidden="0" w:defUnhideWhenUsed="0" w:defQFormat="0" w:count="376">
+  <w:latentStyles w:defLockedState="0" w:defUIPriority="99" w:defSemiHidden="0" w:defUnhideWhenUsed="0" w:defQFormat="0" w:count="371">
     <w:lsdException w:name="Normal" w:uiPriority="0" w:qFormat="1"/>
     <w:lsdException w:name="heading 1" w:uiPriority="9" w:qFormat="1"/>
     <w:lsdException w:name="heading 2" w:semiHidden="1" w:uiPriority="9" w:unhideWhenUsed="1" w:qFormat="1"/>
@@ -5340,11 +5344,6 @@
     <w:lsdException w:name="List Table 5 Dark Accent 6" w:uiPriority="50"/>
     <w:lsdException w:name="List Table 6 Colorful Accent 6" w:uiPriority="51"/>
     <w:lsdException w:name="List Table 7 Colorful Accent 6" w:uiPriority="52"/>
-    <w:lsdException w:name="Mention" w:semiHidden="1" w:unhideWhenUsed="1"/>
-    <w:lsdException w:name="Smart Hyperlink" w:semiHidden="1" w:unhideWhenUsed="1"/>
-    <w:lsdException w:name="Hashtag" w:semiHidden="1" w:unhideWhenUsed="1"/>
-    <w:lsdException w:name="Unresolved Mention" w:semiHidden="1" w:unhideWhenUsed="1"/>
-    <w:lsdException w:name="Smart Link" w:semiHidden="1" w:unhideWhenUsed="1"/>
   </w:latentStyles>
   <w:style w:type="paragraph" w:default="1" w:styleId="Normal">
     <w:name w:val="Normal"/>
@@ -5630,7 +5629,7 @@
       <w:u w:val="single"/>
     </w:rPr>
   </w:style>
-  <w:style w:type="character" w:styleId="Mentionnonrsolue">
+  <w:style w:type="character" w:customStyle="1" w:styleId="UnresolvedMention">
     <w:name w:val="Unresolved Mention"/>
     <w:basedOn w:val="Policepardfaut"/>
     <w:uiPriority w:val="99"/>
@@ -6106,7 +6105,7 @@
 </file>
 
 <file path=word/glossary/document.xml><?xml version="1.0" encoding="utf-8"?>
-<w:glossaryDocument xmlns:wpc="http://schemas.microsoft.com/office/word/2010/wordprocessingCanvas" xmlns:cx="http://schemas.microsoft.com/office/drawing/2014/chartex" xmlns:cx1="http://schemas.microsoft.com/office/drawing/2015/9/8/chartex" xmlns:cx2="http://schemas.microsoft.com/office/drawing/2015/10/21/chartex" xmlns:cx3="http://schemas.microsoft.com/office/drawing/2016/5/9/chartex" xmlns:cx4="http://schemas.microsoft.com/office/drawing/2016/5/10/chartex" xmlns:cx5="http://schemas.microsoft.com/office/drawing/2016/5/11/chartex" xmlns:cx6="http://schemas.microsoft.com/office/drawing/2016/5/12/chartex" xmlns:cx7="http://schemas.microsoft.com/office/drawing/2016/5/13/chartex" xmlns:cx8="http://schemas.microsoft.com/office/drawing/2016/5/14/chartex" xmlns:mc="http://schemas.openxmlformats.org/markup-compatibility/2006" xmlns:aink="http://schemas.microsoft.com/office/drawing/2016/ink" xmlns:am3d="http://schemas.microsoft.com/office/drawing/2017/model3d" xmlns:o="urn:schemas-microsoft-com:office:office" xmlns:r="http://schemas.openxmlformats.org/officeDocument/2006/relationships" xmlns:m="http://schemas.openxmlformats.org/officeDocument/2006/math" xmlns:v="urn:schemas-microsoft-com:vml" xmlns:wp14="http://schemas.microsoft.com/office/word/2010/wordprocessingDrawing" xmlns:wp="http://schemas.openxmlformats.org/drawingml/2006/wordprocessingDrawing" xmlns:w10="urn:schemas-microsoft-com:office:word" xmlns:w="http://schemas.openxmlformats.org/wordprocessingml/2006/main" xmlns:w14="http://schemas.microsoft.com/office/word/2010/wordml" xmlns:w15="http://schemas.microsoft.com/office/word/2012/wordml" xmlns:w16cex="http://schemas.microsoft.com/office/word/2018/wordml/cex" xmlns:w16cid="http://schemas.microsoft.com/office/word/2016/wordml/cid" xmlns:w16="http://schemas.microsoft.com/office/word/2018/wordml" xmlns:w16sdtdh="http://schemas.microsoft.com/office/word/2020/wordml/sdtdatahash" xmlns:w16se="http://schemas.microsoft.com/office/word/2015/wordml/symex" xmlns:wpg="http://schemas.microsoft.com/office/word/2010/wordprocessingGroup" xmlns:wpi="http://schemas.microsoft.com/office/word/2010/wordprocessingInk" xmlns:wne="http://schemas.microsoft.com/office/word/2006/wordml" xmlns:wps="http://schemas.microsoft.com/office/word/2010/wordprocessingShape" mc:Ignorable="w14 w15 w16se w16cid w16 w16cex w16sdtdh wp14">
+<w:glossaryDocument xmlns:wpc="http://schemas.microsoft.com/office/word/2010/wordprocessingCanvas" xmlns:cx="http://schemas.microsoft.com/office/drawing/2014/chartex" xmlns:cx1="http://schemas.microsoft.com/office/drawing/2015/9/8/chartex" xmlns:mc="http://schemas.openxmlformats.org/markup-compatibility/2006" xmlns:o="urn:schemas-microsoft-com:office:office" xmlns:r="http://schemas.openxmlformats.org/officeDocument/2006/relationships" xmlns:m="http://schemas.openxmlformats.org/officeDocument/2006/math" xmlns:v="urn:schemas-microsoft-com:vml" xmlns:wp14="http://schemas.microsoft.com/office/word/2010/wordprocessingDrawing" xmlns:wp="http://schemas.openxmlformats.org/drawingml/2006/wordprocessingDrawing" xmlns:w10="urn:schemas-microsoft-com:office:word" xmlns:w="http://schemas.openxmlformats.org/wordprocessingml/2006/main" xmlns:w14="http://schemas.microsoft.com/office/word/2010/wordml" xmlns:w15="http://schemas.microsoft.com/office/word/2012/wordml" xmlns:w16se="http://schemas.microsoft.com/office/word/2015/wordml/symex" xmlns:wpg="http://schemas.microsoft.com/office/word/2010/wordprocessingGroup" xmlns:wpi="http://schemas.microsoft.com/office/word/2010/wordprocessingInk" xmlns:wne="http://schemas.microsoft.com/office/word/2006/wordml" xmlns:wps="http://schemas.microsoft.com/office/word/2010/wordprocessingShape" mc:Ignorable="w14 w15 w16se wp14">
   <w:docParts>
     <w:docPart>
       <w:docPartPr>
@@ -6139,7 +6138,7 @@
 </file>
 
 <file path=word/glossary/fontTable.xml><?xml version="1.0" encoding="utf-8"?>
-<w:fonts xmlns:mc="http://schemas.openxmlformats.org/markup-compatibility/2006" xmlns:r="http://schemas.openxmlformats.org/officeDocument/2006/relationships" xmlns:w="http://schemas.openxmlformats.org/wordprocessingml/2006/main" xmlns:w14="http://schemas.microsoft.com/office/word/2010/wordml" xmlns:w15="http://schemas.microsoft.com/office/word/2012/wordml" xmlns:w16cex="http://schemas.microsoft.com/office/word/2018/wordml/cex" xmlns:w16cid="http://schemas.microsoft.com/office/word/2016/wordml/cid" xmlns:w16="http://schemas.microsoft.com/office/word/2018/wordml" xmlns:w16sdtdh="http://schemas.microsoft.com/office/word/2020/wordml/sdtdatahash" xmlns:w16se="http://schemas.microsoft.com/office/word/2015/wordml/symex" mc:Ignorable="w14 w15 w16se w16cid w16 w16cex w16sdtdh">
+<w:fonts xmlns:mc="http://schemas.openxmlformats.org/markup-compatibility/2006" xmlns:r="http://schemas.openxmlformats.org/officeDocument/2006/relationships" xmlns:w="http://schemas.openxmlformats.org/wordprocessingml/2006/main" xmlns:w14="http://schemas.microsoft.com/office/word/2010/wordml" xmlns:w15="http://schemas.microsoft.com/office/word/2012/wordml" xmlns:w16se="http://schemas.microsoft.com/office/word/2015/wordml/symex" mc:Ignorable="w14 w15 w16se">
   <w:font w:name="Symbol">
     <w:panose1 w:val="05050102010706020507"/>
     <w:charset w:val="02"/>
@@ -6207,7 +6206,7 @@
 </file>
 
 <file path=word/glossary/settings.xml><?xml version="1.0" encoding="utf-8"?>
-<w:settings xmlns:mc="http://schemas.openxmlformats.org/markup-compatibility/2006" xmlns:o="urn:schemas-microsoft-com:office:office" xmlns:r="http://schemas.openxmlformats.org/officeDocument/2006/relationships" xmlns:m="http://schemas.openxmlformats.org/officeDocument/2006/math" xmlns:v="urn:schemas-microsoft-com:vml" xmlns:w10="urn:schemas-microsoft-com:office:word" xmlns:w="http://schemas.openxmlformats.org/wordprocessingml/2006/main" xmlns:w14="http://schemas.microsoft.com/office/word/2010/wordml" xmlns:w15="http://schemas.microsoft.com/office/word/2012/wordml" xmlns:w16cex="http://schemas.microsoft.com/office/word/2018/wordml/cex" xmlns:w16cid="http://schemas.microsoft.com/office/word/2016/wordml/cid" xmlns:w16="http://schemas.microsoft.com/office/word/2018/wordml" xmlns:w16sdtdh="http://schemas.microsoft.com/office/word/2020/wordml/sdtdatahash" xmlns:w16se="http://schemas.microsoft.com/office/word/2015/wordml/symex" xmlns:sl="http://schemas.openxmlformats.org/schemaLibrary/2006/main" mc:Ignorable="w14 w15 w16se w16cid w16 w16cex w16sdtdh">
+<w:settings xmlns:mc="http://schemas.openxmlformats.org/markup-compatibility/2006" xmlns:o="urn:schemas-microsoft-com:office:office" xmlns:r="http://schemas.openxmlformats.org/officeDocument/2006/relationships" xmlns:m="http://schemas.openxmlformats.org/officeDocument/2006/math" xmlns:v="urn:schemas-microsoft-com:vml" xmlns:w10="urn:schemas-microsoft-com:office:word" xmlns:w="http://schemas.openxmlformats.org/wordprocessingml/2006/main" xmlns:w14="http://schemas.microsoft.com/office/word/2010/wordml" xmlns:w15="http://schemas.microsoft.com/office/word/2012/wordml" xmlns:w16se="http://schemas.microsoft.com/office/word/2015/wordml/symex" xmlns:sl="http://schemas.openxmlformats.org/schemaLibrary/2006/main" mc:Ignorable="w14 w15 w16se">
   <w:view w:val="normal"/>
   <w:defaultTabStop w:val="708"/>
   <w:hyphenationZone w:val="425"/>
@@ -6219,11 +6218,11 @@
     <w:compatSetting w:name="enableOpenTypeFeatures" w:uri="http://schemas.microsoft.com/office/word" w:val="1"/>
     <w:compatSetting w:name="doNotFlipMirrorIndents" w:uri="http://schemas.microsoft.com/office/word" w:val="1"/>
     <w:compatSetting w:name="differentiateMultirowTableHeaders" w:uri="http://schemas.microsoft.com/office/word" w:val="1"/>
-    <w:compatSetting w:name="useWord2013TrackBottomHyphenation" w:uri="http://schemas.microsoft.com/office/word" w:val="0"/>
   </w:compat>
   <w:rsids>
     <w:rsidRoot w:val="00CF49A4"/>
     <w:rsid w:val="003D0243"/>
+    <w:rsid w:val="00676198"/>
     <w:rsid w:val="00BF1C5F"/>
     <w:rsid w:val="00CF49A4"/>
     <w:rsid w:val="00DF3516"/>
@@ -6251,7 +6250,7 @@
 </file>
 
 <file path=word/glossary/styles.xml><?xml version="1.0" encoding="utf-8"?>
-<w:styles xmlns:mc="http://schemas.openxmlformats.org/markup-compatibility/2006" xmlns:r="http://schemas.openxmlformats.org/officeDocument/2006/relationships" xmlns:w="http://schemas.openxmlformats.org/wordprocessingml/2006/main" xmlns:w14="http://schemas.microsoft.com/office/word/2010/wordml" xmlns:w15="http://schemas.microsoft.com/office/word/2012/wordml" xmlns:w16cex="http://schemas.microsoft.com/office/word/2018/wordml/cex" xmlns:w16cid="http://schemas.microsoft.com/office/word/2016/wordml/cid" xmlns:w16="http://schemas.microsoft.com/office/word/2018/wordml" xmlns:w16sdtdh="http://schemas.microsoft.com/office/word/2020/wordml/sdtdatahash" xmlns:w16se="http://schemas.microsoft.com/office/word/2015/wordml/symex" mc:Ignorable="w14 w15 w16se w16cid w16 w16cex w16sdtdh">
+<w:styles xmlns:mc="http://schemas.openxmlformats.org/markup-compatibility/2006" xmlns:r="http://schemas.openxmlformats.org/officeDocument/2006/relationships" xmlns:w="http://schemas.openxmlformats.org/wordprocessingml/2006/main" xmlns:w14="http://schemas.microsoft.com/office/word/2010/wordml" xmlns:w15="http://schemas.microsoft.com/office/word/2012/wordml" xmlns:w16se="http://schemas.microsoft.com/office/word/2015/wordml/symex" mc:Ignorable="w14 w15 w16se">
   <w:docDefaults>
     <w:rPrDefault>
       <w:rPr>
@@ -6267,7 +6266,7 @@
       </w:pPr>
     </w:pPrDefault>
   </w:docDefaults>
-  <w:latentStyles w:defLockedState="0" w:defUIPriority="99" w:defSemiHidden="0" w:defUnhideWhenUsed="0" w:defQFormat="0" w:count="376">
+  <w:latentStyles w:defLockedState="0" w:defUIPriority="99" w:defSemiHidden="0" w:defUnhideWhenUsed="0" w:defQFormat="0" w:count="371">
     <w:lsdException w:name="Normal" w:uiPriority="0" w:qFormat="1"/>
     <w:lsdException w:name="heading 1" w:uiPriority="9" w:qFormat="1"/>
     <w:lsdException w:name="heading 2" w:semiHidden="1" w:uiPriority="9" w:unhideWhenUsed="1" w:qFormat="1"/>
@@ -6639,11 +6638,6 @@
     <w:lsdException w:name="List Table 5 Dark Accent 6" w:uiPriority="50"/>
     <w:lsdException w:name="List Table 6 Colorful Accent 6" w:uiPriority="51"/>
     <w:lsdException w:name="List Table 7 Colorful Accent 6" w:uiPriority="52"/>
-    <w:lsdException w:name="Mention" w:semiHidden="1" w:unhideWhenUsed="1"/>
-    <w:lsdException w:name="Smart Hyperlink" w:semiHidden="1" w:unhideWhenUsed="1"/>
-    <w:lsdException w:name="Hashtag" w:semiHidden="1" w:unhideWhenUsed="1"/>
-    <w:lsdException w:name="Unresolved Mention" w:semiHidden="1" w:unhideWhenUsed="1"/>
-    <w:lsdException w:name="Smart Link" w:semiHidden="1" w:unhideWhenUsed="1"/>
   </w:latentStyles>
   <w:style w:type="paragraph" w:default="1" w:styleId="Normal">
     <w:name w:val="Normal"/>
@@ -6690,7 +6684,7 @@
 </file>
 
 <file path=word/glossary/webSettings.xml><?xml version="1.0" encoding="utf-8"?>
-<w:webSettings xmlns:mc="http://schemas.openxmlformats.org/markup-compatibility/2006" xmlns:r="http://schemas.openxmlformats.org/officeDocument/2006/relationships" xmlns:w="http://schemas.openxmlformats.org/wordprocessingml/2006/main" xmlns:w14="http://schemas.microsoft.com/office/word/2010/wordml" xmlns:w15="http://schemas.microsoft.com/office/word/2012/wordml" xmlns:w16cex="http://schemas.microsoft.com/office/word/2018/wordml/cex" xmlns:w16cid="http://schemas.microsoft.com/office/word/2016/wordml/cid" xmlns:w16="http://schemas.microsoft.com/office/word/2018/wordml" xmlns:w16sdtdh="http://schemas.microsoft.com/office/word/2020/wordml/sdtdatahash" xmlns:w16se="http://schemas.microsoft.com/office/word/2015/wordml/symex" mc:Ignorable="w14 w15 w16se w16cid w16 w16cex w16sdtdh">
+<w:webSettings xmlns:mc="http://schemas.openxmlformats.org/markup-compatibility/2006" xmlns:r="http://schemas.openxmlformats.org/officeDocument/2006/relationships" xmlns:w="http://schemas.openxmlformats.org/wordprocessingml/2006/main" xmlns:w14="http://schemas.microsoft.com/office/word/2010/wordml" xmlns:w15="http://schemas.microsoft.com/office/word/2012/wordml" xmlns:w16se="http://schemas.microsoft.com/office/word/2015/wordml/symex" mc:Ignorable="w14 w15 w16se">
   <w:optimizeForBrowser/>
   <w:allowPNG/>
 </w:webSettings>
@@ -7015,7 +7009,7 @@
 </file>
 
 <file path=customXml/itemProps2.xml><?xml version="1.0" encoding="utf-8"?>
-<ds:datastoreItem xmlns:ds="http://schemas.openxmlformats.org/officeDocument/2006/customXml" ds:itemID="{85BF4E63-B3FE-42E9-88B5-299DD5E6DD3B}">
+<ds:datastoreItem xmlns:ds="http://schemas.openxmlformats.org/officeDocument/2006/customXml" ds:itemID="{977AA357-327A-4437-BA60-9DAB2AFCE3DE}">
   <ds:schemaRefs>
     <ds:schemaRef ds:uri="http://schemas.openxmlformats.org/officeDocument/2006/bibliography"/>
   </ds:schemaRefs>

</xml_diff>